<commit_message>
geração do docx no laudo agora no lugar do MODELO vai o nome fantasia da empresa feito
</commit_message>
<xml_diff>
--- a/xml/PRIORI TECNOLOGIA DA INFORMAÇÃO LTDA - EPP/TERMO DE DECLARAÇÃO REQUISITO I.docx
+++ b/xml/PRIORI TECNOLOGIA DA INFORMAÇÃO LTDA - EPP/TERMO DE DECLARAÇÃO REQUISITO I.docx
@@ -1,6 +1,6 @@
 
 <file path=word/document.xml><?xml version="1.0" encoding="utf-8"?>
-<w:document xmlns:w="http://schemas.openxmlformats.org/wordprocessingml/2006/main" xmlns:r="http://schemas.openxmlformats.org/officeDocument/2006/relationships" xmlns:w14="http://schemas.microsoft.com/office/word/2010/wordml" xmlns:wp="http://schemas.openxmlformats.org/drawingml/2006/wordprocessingDrawing" xmlns:a="http://schemas.openxmlformats.org/drawingml/2006/main" xmlns:m="http://schemas.openxmlformats.org/officeDocument/2006/math" xmlns:w15="http://schemas.microsoft.com/office/word/2012/wordml" xmlns:mc="http://schemas.openxmlformats.org/markup-compatibility/2006" xmlns:ns9="http://schemas.openxmlformats.org/schemaLibrary/2006/main" xmlns:wne="http://schemas.microsoft.com/office/word/2006/wordml" xmlns:c="http://schemas.openxmlformats.org/drawingml/2006/chart" xmlns:ns12="http://schemas.openxmlformats.org/drawingml/2006/chartDrawing" xmlns:dgm="http://schemas.openxmlformats.org/drawingml/2006/diagram" xmlns:pic="http://schemas.openxmlformats.org/drawingml/2006/picture" xmlns:xdr="http://schemas.openxmlformats.org/drawingml/2006/spreadsheetDrawing" xmlns:dsp="http://schemas.microsoft.com/office/drawing/2008/diagram" xmlns:ns17="urn:schemas-microsoft-com:office:excel" xmlns:o="urn:schemas-microsoft-com:office:office" xmlns:v="urn:schemas-microsoft-com:vml" xmlns:w10="urn:schemas-microsoft-com:office:word" xmlns:ns21="urn:schemas-microsoft-com:office:powerpoint" xmlns:ns23="http://schemas.microsoft.com/office/2006/coverPageProps" xmlns:odx="http://opendope.org/xpaths" xmlns:odc="http://opendope.org/conditions" xmlns:odq="http://opendope.org/questions" xmlns:oda="http://opendope.org/answers" xmlns:odi="http://opendope.org/components" xmlns:odgm="http://opendope.org/SmartArt/DataHierarchy" xmlns:ns30="http://schemas.openxmlformats.org/officeDocument/2006/bibliography" xmlns:ns31="http://schemas.openxmlformats.org/drawingml/2006/compatibility" xmlns:ns32="http://schemas.openxmlformats.org/drawingml/2006/lockedCanvas" mc:Ignorable="w14 w15">
+<w:document xmlns:w="http://schemas.openxmlformats.org/wordprocessingml/2006/main" xmlns:w15="http://schemas.microsoft.com/office/word/2012/wordml" xmlns:r="http://schemas.openxmlformats.org/officeDocument/2006/relationships" xmlns:m="http://schemas.openxmlformats.org/officeDocument/2006/math" xmlns:w14="http://schemas.microsoft.com/office/word/2010/wordml" xmlns:wp="http://schemas.openxmlformats.org/drawingml/2006/wordprocessingDrawing" xmlns:a="http://schemas.openxmlformats.org/drawingml/2006/main" xmlns:mc="http://schemas.openxmlformats.org/markup-compatibility/2006" xmlns:ns9="http://schemas.openxmlformats.org/schemaLibrary/2006/main" xmlns:wne="http://schemas.microsoft.com/office/word/2006/wordml" xmlns:c="http://schemas.openxmlformats.org/drawingml/2006/chart" xmlns:ns12="http://schemas.openxmlformats.org/drawingml/2006/chartDrawing" xmlns:dgm="http://schemas.openxmlformats.org/drawingml/2006/diagram" xmlns:pic="http://schemas.openxmlformats.org/drawingml/2006/picture" xmlns:xdr="http://schemas.openxmlformats.org/drawingml/2006/spreadsheetDrawing" xmlns:dsp="http://schemas.microsoft.com/office/drawing/2008/diagram" xmlns:ns17="urn:schemas-microsoft-com:office:excel" xmlns:o="urn:schemas-microsoft-com:office:office" xmlns:v="urn:schemas-microsoft-com:vml" xmlns:w10="urn:schemas-microsoft-com:office:word" xmlns:ns21="urn:schemas-microsoft-com:office:powerpoint" xmlns:ns23="http://schemas.microsoft.com/office/2006/coverPageProps" xmlns:odx="http://opendope.org/xpaths" xmlns:odc="http://opendope.org/conditions" xmlns:odq="http://opendope.org/questions" xmlns:oda="http://opendope.org/answers" xmlns:odi="http://opendope.org/components" xmlns:odgm="http://opendope.org/SmartArt/DataHierarchy" xmlns:ns30="http://schemas.openxmlformats.org/officeDocument/2006/bibliography" xmlns:ns31="http://schemas.openxmlformats.org/drawingml/2006/compatibility" xmlns:ns32="http://schemas.openxmlformats.org/drawingml/2006/lockedCanvas" mc:Ignorable="w14 w15">
   <w:body>
     <w:tbl>
       <w:tblPr>
@@ -130,7 +130,7 @@
                 <w:b/>
                 <w:sz w:val="22"/>
               </w:rPr>
-              <w:t>PRIORI TECNOLOGIA DA INFORMAÇÃO LTDA - EPP</w:t>
+              <w:t>PRIORI TECNOLOGIA DA INFORMAÇÃO LTDA - EPP</w:t>
             </w:r>
           </w:p>
         </w:tc>
@@ -535,7 +535,7 @@
                 <w:rFonts w:ascii="Arial" w:hAnsi="Arial" w:cs="Arial"/>
                 <w:b/>
               </w:rPr>
-              <w:t>ainda nao disponivel</w:t>
+              <w:t>090909</w:t>
             </w:r>
           </w:p>
         </w:tc>
@@ -1292,7 +1292,7 @@
                 <w:rFonts w:ascii="Arial" w:hAnsi="Arial"/>
                 <w:b/>
               </w:rPr>
-              <w:t>ainda nao disponivel</w:t>
+              <w:t>090909</w:t>
             </w:r>
           </w:p>
         </w:tc>
@@ -1371,7 +1371,7 @@
 </file>
 
 <file path=word/endnotes.xml><?xml version="1.0" encoding="utf-8"?>
-<w:endnotes xmlns:w="http://schemas.openxmlformats.org/wordprocessingml/2006/main" xmlns:r="http://schemas.openxmlformats.org/officeDocument/2006/relationships" xmlns:w14="http://schemas.microsoft.com/office/word/2010/wordml" xmlns:wp="http://schemas.openxmlformats.org/drawingml/2006/wordprocessingDrawing" xmlns:a="http://schemas.openxmlformats.org/drawingml/2006/main" xmlns:m="http://schemas.openxmlformats.org/officeDocument/2006/math" xmlns:w15="http://schemas.microsoft.com/office/word/2012/wordml" xmlns:mc="http://schemas.openxmlformats.org/markup-compatibility/2006" xmlns:ns9="http://schemas.openxmlformats.org/schemaLibrary/2006/main" xmlns:wne="http://schemas.microsoft.com/office/word/2006/wordml" xmlns:c="http://schemas.openxmlformats.org/drawingml/2006/chart" xmlns:ns12="http://schemas.openxmlformats.org/drawingml/2006/chartDrawing" xmlns:dgm="http://schemas.openxmlformats.org/drawingml/2006/diagram" xmlns:pic="http://schemas.openxmlformats.org/drawingml/2006/picture" xmlns:xdr="http://schemas.openxmlformats.org/drawingml/2006/spreadsheetDrawing" xmlns:dsp="http://schemas.microsoft.com/office/drawing/2008/diagram" xmlns:ns17="urn:schemas-microsoft-com:office:excel" xmlns:o="urn:schemas-microsoft-com:office:office" xmlns:v="urn:schemas-microsoft-com:vml" xmlns:w10="urn:schemas-microsoft-com:office:word" xmlns:ns21="urn:schemas-microsoft-com:office:powerpoint" xmlns:ns23="http://schemas.microsoft.com/office/2006/coverPageProps" xmlns:odx="http://opendope.org/xpaths" xmlns:odc="http://opendope.org/conditions" xmlns:odq="http://opendope.org/questions" xmlns:oda="http://opendope.org/answers" xmlns:odi="http://opendope.org/components" xmlns:odgm="http://opendope.org/SmartArt/DataHierarchy" xmlns:ns30="http://schemas.openxmlformats.org/officeDocument/2006/bibliography" xmlns:ns31="http://schemas.openxmlformats.org/drawingml/2006/compatibility" xmlns:ns32="http://schemas.openxmlformats.org/drawingml/2006/lockedCanvas">
+<w:endnotes xmlns:w="http://schemas.openxmlformats.org/wordprocessingml/2006/main" xmlns:w15="http://schemas.microsoft.com/office/word/2012/wordml" xmlns:r="http://schemas.openxmlformats.org/officeDocument/2006/relationships" xmlns:m="http://schemas.openxmlformats.org/officeDocument/2006/math" xmlns:w14="http://schemas.microsoft.com/office/word/2010/wordml" xmlns:wp="http://schemas.openxmlformats.org/drawingml/2006/wordprocessingDrawing" xmlns:a="http://schemas.openxmlformats.org/drawingml/2006/main" xmlns:mc="http://schemas.openxmlformats.org/markup-compatibility/2006" xmlns:ns9="http://schemas.openxmlformats.org/schemaLibrary/2006/main" xmlns:wne="http://schemas.microsoft.com/office/word/2006/wordml" xmlns:c="http://schemas.openxmlformats.org/drawingml/2006/chart" xmlns:ns12="http://schemas.openxmlformats.org/drawingml/2006/chartDrawing" xmlns:dgm="http://schemas.openxmlformats.org/drawingml/2006/diagram" xmlns:pic="http://schemas.openxmlformats.org/drawingml/2006/picture" xmlns:xdr="http://schemas.openxmlformats.org/drawingml/2006/spreadsheetDrawing" xmlns:dsp="http://schemas.microsoft.com/office/drawing/2008/diagram" xmlns:ns17="urn:schemas-microsoft-com:office:excel" xmlns:o="urn:schemas-microsoft-com:office:office" xmlns:v="urn:schemas-microsoft-com:vml" xmlns:w10="urn:schemas-microsoft-com:office:word" xmlns:ns21="urn:schemas-microsoft-com:office:powerpoint" xmlns:ns23="http://schemas.microsoft.com/office/2006/coverPageProps" xmlns:odx="http://opendope.org/xpaths" xmlns:odc="http://opendope.org/conditions" xmlns:odq="http://opendope.org/questions" xmlns:oda="http://opendope.org/answers" xmlns:odi="http://opendope.org/components" xmlns:odgm="http://opendope.org/SmartArt/DataHierarchy" xmlns:ns30="http://schemas.openxmlformats.org/officeDocument/2006/bibliography" xmlns:ns31="http://schemas.openxmlformats.org/drawingml/2006/compatibility" xmlns:ns32="http://schemas.openxmlformats.org/drawingml/2006/lockedCanvas">
   <w:endnote w:type="separator" w:id="-1">
     <w:p>
       <w:r>
@@ -1390,7 +1390,7 @@
 </file>
 
 <file path=word/footer1.xml><?xml version="1.0" encoding="utf-8"?>
-<w:ftr xmlns:w="http://schemas.openxmlformats.org/wordprocessingml/2006/main" xmlns:r="http://schemas.openxmlformats.org/officeDocument/2006/relationships" xmlns:w14="http://schemas.microsoft.com/office/word/2010/wordml" xmlns:wp="http://schemas.openxmlformats.org/drawingml/2006/wordprocessingDrawing" xmlns:a="http://schemas.openxmlformats.org/drawingml/2006/main" xmlns:m="http://schemas.openxmlformats.org/officeDocument/2006/math" xmlns:w15="http://schemas.microsoft.com/office/word/2012/wordml" xmlns:mc="http://schemas.openxmlformats.org/markup-compatibility/2006" xmlns:ns9="http://schemas.openxmlformats.org/schemaLibrary/2006/main" xmlns:wne="http://schemas.microsoft.com/office/word/2006/wordml" xmlns:c="http://schemas.openxmlformats.org/drawingml/2006/chart" xmlns:ns12="http://schemas.openxmlformats.org/drawingml/2006/chartDrawing" xmlns:dgm="http://schemas.openxmlformats.org/drawingml/2006/diagram" xmlns:pic="http://schemas.openxmlformats.org/drawingml/2006/picture" xmlns:xdr="http://schemas.openxmlformats.org/drawingml/2006/spreadsheetDrawing" xmlns:dsp="http://schemas.microsoft.com/office/drawing/2008/diagram" xmlns:ns17="urn:schemas-microsoft-com:office:excel" xmlns:o="urn:schemas-microsoft-com:office:office" xmlns:v="urn:schemas-microsoft-com:vml" xmlns:w10="urn:schemas-microsoft-com:office:word" xmlns:ns21="urn:schemas-microsoft-com:office:powerpoint" xmlns:ns23="http://schemas.microsoft.com/office/2006/coverPageProps" xmlns:odx="http://opendope.org/xpaths" xmlns:odc="http://opendope.org/conditions" xmlns:odq="http://opendope.org/questions" xmlns:oda="http://opendope.org/answers" xmlns:odi="http://opendope.org/components" xmlns:odgm="http://opendope.org/SmartArt/DataHierarchy" xmlns:ns30="http://schemas.openxmlformats.org/officeDocument/2006/bibliography" xmlns:ns31="http://schemas.openxmlformats.org/drawingml/2006/compatibility" xmlns:ns32="http://schemas.openxmlformats.org/drawingml/2006/lockedCanvas">
+<w:ftr xmlns:w="http://schemas.openxmlformats.org/wordprocessingml/2006/main" xmlns:w15="http://schemas.microsoft.com/office/word/2012/wordml" xmlns:r="http://schemas.openxmlformats.org/officeDocument/2006/relationships" xmlns:m="http://schemas.openxmlformats.org/officeDocument/2006/math" xmlns:w14="http://schemas.microsoft.com/office/word/2010/wordml" xmlns:wp="http://schemas.openxmlformats.org/drawingml/2006/wordprocessingDrawing" xmlns:a="http://schemas.openxmlformats.org/drawingml/2006/main" xmlns:mc="http://schemas.openxmlformats.org/markup-compatibility/2006" xmlns:ns9="http://schemas.openxmlformats.org/schemaLibrary/2006/main" xmlns:wne="http://schemas.microsoft.com/office/word/2006/wordml" xmlns:c="http://schemas.openxmlformats.org/drawingml/2006/chart" xmlns:ns12="http://schemas.openxmlformats.org/drawingml/2006/chartDrawing" xmlns:dgm="http://schemas.openxmlformats.org/drawingml/2006/diagram" xmlns:pic="http://schemas.openxmlformats.org/drawingml/2006/picture" xmlns:xdr="http://schemas.openxmlformats.org/drawingml/2006/spreadsheetDrawing" xmlns:dsp="http://schemas.microsoft.com/office/drawing/2008/diagram" xmlns:ns17="urn:schemas-microsoft-com:office:excel" xmlns:o="urn:schemas-microsoft-com:office:office" xmlns:v="urn:schemas-microsoft-com:vml" xmlns:w10="urn:schemas-microsoft-com:office:word" xmlns:ns21="urn:schemas-microsoft-com:office:powerpoint" xmlns:ns23="http://schemas.microsoft.com/office/2006/coverPageProps" xmlns:odx="http://opendope.org/xpaths" xmlns:odc="http://opendope.org/conditions" xmlns:odq="http://opendope.org/questions" xmlns:oda="http://opendope.org/answers" xmlns:odi="http://opendope.org/components" xmlns:odgm="http://opendope.org/SmartArt/DataHierarchy" xmlns:ns30="http://schemas.openxmlformats.org/officeDocument/2006/bibliography" xmlns:ns31="http://schemas.openxmlformats.org/drawingml/2006/compatibility" xmlns:ns32="http://schemas.openxmlformats.org/drawingml/2006/lockedCanvas">
   <w:p>
     <w:pPr>
       <w:pStyle w:val="Footer"/>
@@ -1428,7 +1428,7 @@
 </file>
 
 <file path=word/footer2.xml><?xml version="1.0" encoding="utf-8"?>
-<w:ftr xmlns:w="http://schemas.openxmlformats.org/wordprocessingml/2006/main" xmlns:r="http://schemas.openxmlformats.org/officeDocument/2006/relationships" xmlns:w14="http://schemas.microsoft.com/office/word/2010/wordml" xmlns:wp="http://schemas.openxmlformats.org/drawingml/2006/wordprocessingDrawing" xmlns:a="http://schemas.openxmlformats.org/drawingml/2006/main" xmlns:m="http://schemas.openxmlformats.org/officeDocument/2006/math" xmlns:w15="http://schemas.microsoft.com/office/word/2012/wordml" xmlns:mc="http://schemas.openxmlformats.org/markup-compatibility/2006" xmlns:ns9="http://schemas.openxmlformats.org/schemaLibrary/2006/main" xmlns:wne="http://schemas.microsoft.com/office/word/2006/wordml" xmlns:c="http://schemas.openxmlformats.org/drawingml/2006/chart" xmlns:ns12="http://schemas.openxmlformats.org/drawingml/2006/chartDrawing" xmlns:dgm="http://schemas.openxmlformats.org/drawingml/2006/diagram" xmlns:pic="http://schemas.openxmlformats.org/drawingml/2006/picture" xmlns:xdr="http://schemas.openxmlformats.org/drawingml/2006/spreadsheetDrawing" xmlns:dsp="http://schemas.microsoft.com/office/drawing/2008/diagram" xmlns:ns17="urn:schemas-microsoft-com:office:excel" xmlns:o="urn:schemas-microsoft-com:office:office" xmlns:v="urn:schemas-microsoft-com:vml" xmlns:w10="urn:schemas-microsoft-com:office:word" xmlns:ns21="urn:schemas-microsoft-com:office:powerpoint" xmlns:ns23="http://schemas.microsoft.com/office/2006/coverPageProps" xmlns:odx="http://opendope.org/xpaths" xmlns:odc="http://opendope.org/conditions" xmlns:odq="http://opendope.org/questions" xmlns:oda="http://opendope.org/answers" xmlns:odi="http://opendope.org/components" xmlns:odgm="http://opendope.org/SmartArt/DataHierarchy" xmlns:ns30="http://schemas.openxmlformats.org/officeDocument/2006/bibliography" xmlns:ns31="http://schemas.openxmlformats.org/drawingml/2006/compatibility" xmlns:ns32="http://schemas.openxmlformats.org/drawingml/2006/lockedCanvas">
+<w:ftr xmlns:w="http://schemas.openxmlformats.org/wordprocessingml/2006/main" xmlns:w15="http://schemas.microsoft.com/office/word/2012/wordml" xmlns:r="http://schemas.openxmlformats.org/officeDocument/2006/relationships" xmlns:m="http://schemas.openxmlformats.org/officeDocument/2006/math" xmlns:w14="http://schemas.microsoft.com/office/word/2010/wordml" xmlns:wp="http://schemas.openxmlformats.org/drawingml/2006/wordprocessingDrawing" xmlns:a="http://schemas.openxmlformats.org/drawingml/2006/main" xmlns:mc="http://schemas.openxmlformats.org/markup-compatibility/2006" xmlns:ns9="http://schemas.openxmlformats.org/schemaLibrary/2006/main" xmlns:wne="http://schemas.microsoft.com/office/word/2006/wordml" xmlns:c="http://schemas.openxmlformats.org/drawingml/2006/chart" xmlns:ns12="http://schemas.openxmlformats.org/drawingml/2006/chartDrawing" xmlns:dgm="http://schemas.openxmlformats.org/drawingml/2006/diagram" xmlns:pic="http://schemas.openxmlformats.org/drawingml/2006/picture" xmlns:xdr="http://schemas.openxmlformats.org/drawingml/2006/spreadsheetDrawing" xmlns:dsp="http://schemas.microsoft.com/office/drawing/2008/diagram" xmlns:ns17="urn:schemas-microsoft-com:office:excel" xmlns:o="urn:schemas-microsoft-com:office:office" xmlns:v="urn:schemas-microsoft-com:vml" xmlns:w10="urn:schemas-microsoft-com:office:word" xmlns:ns21="urn:schemas-microsoft-com:office:powerpoint" xmlns:ns23="http://schemas.microsoft.com/office/2006/coverPageProps" xmlns:odx="http://opendope.org/xpaths" xmlns:odc="http://opendope.org/conditions" xmlns:odq="http://opendope.org/questions" xmlns:oda="http://opendope.org/answers" xmlns:odi="http://opendope.org/components" xmlns:odgm="http://opendope.org/SmartArt/DataHierarchy" xmlns:ns30="http://schemas.openxmlformats.org/officeDocument/2006/bibliography" xmlns:ns31="http://schemas.openxmlformats.org/drawingml/2006/compatibility" xmlns:ns32="http://schemas.openxmlformats.org/drawingml/2006/lockedCanvas">
   <w:p>
     <w:pPr>
       <w:pStyle w:val="Footer"/>
@@ -1479,7 +1479,7 @@
 </file>
 
 <file path=word/footnotes.xml><?xml version="1.0" encoding="utf-8"?>
-<w:footnotes xmlns:w="http://schemas.openxmlformats.org/wordprocessingml/2006/main" xmlns:r="http://schemas.openxmlformats.org/officeDocument/2006/relationships" xmlns:w14="http://schemas.microsoft.com/office/word/2010/wordml" xmlns:wp="http://schemas.openxmlformats.org/drawingml/2006/wordprocessingDrawing" xmlns:a="http://schemas.openxmlformats.org/drawingml/2006/main" xmlns:m="http://schemas.openxmlformats.org/officeDocument/2006/math" xmlns:w15="http://schemas.microsoft.com/office/word/2012/wordml" xmlns:mc="http://schemas.openxmlformats.org/markup-compatibility/2006" xmlns:ns9="http://schemas.openxmlformats.org/schemaLibrary/2006/main" xmlns:wne="http://schemas.microsoft.com/office/word/2006/wordml" xmlns:c="http://schemas.openxmlformats.org/drawingml/2006/chart" xmlns:ns12="http://schemas.openxmlformats.org/drawingml/2006/chartDrawing" xmlns:dgm="http://schemas.openxmlformats.org/drawingml/2006/diagram" xmlns:pic="http://schemas.openxmlformats.org/drawingml/2006/picture" xmlns:xdr="http://schemas.openxmlformats.org/drawingml/2006/spreadsheetDrawing" xmlns:dsp="http://schemas.microsoft.com/office/drawing/2008/diagram" xmlns:ns17="urn:schemas-microsoft-com:office:excel" xmlns:o="urn:schemas-microsoft-com:office:office" xmlns:v="urn:schemas-microsoft-com:vml" xmlns:w10="urn:schemas-microsoft-com:office:word" xmlns:ns21="urn:schemas-microsoft-com:office:powerpoint" xmlns:ns23="http://schemas.microsoft.com/office/2006/coverPageProps" xmlns:odx="http://opendope.org/xpaths" xmlns:odc="http://opendope.org/conditions" xmlns:odq="http://opendope.org/questions" xmlns:oda="http://opendope.org/answers" xmlns:odi="http://opendope.org/components" xmlns:odgm="http://opendope.org/SmartArt/DataHierarchy" xmlns:ns30="http://schemas.openxmlformats.org/officeDocument/2006/bibliography" xmlns:ns31="http://schemas.openxmlformats.org/drawingml/2006/compatibility" xmlns:ns32="http://schemas.openxmlformats.org/drawingml/2006/lockedCanvas">
+<w:footnotes xmlns:w="http://schemas.openxmlformats.org/wordprocessingml/2006/main" xmlns:w15="http://schemas.microsoft.com/office/word/2012/wordml" xmlns:r="http://schemas.openxmlformats.org/officeDocument/2006/relationships" xmlns:m="http://schemas.openxmlformats.org/officeDocument/2006/math" xmlns:w14="http://schemas.microsoft.com/office/word/2010/wordml" xmlns:wp="http://schemas.openxmlformats.org/drawingml/2006/wordprocessingDrawing" xmlns:a="http://schemas.openxmlformats.org/drawingml/2006/main" xmlns:mc="http://schemas.openxmlformats.org/markup-compatibility/2006" xmlns:ns9="http://schemas.openxmlformats.org/schemaLibrary/2006/main" xmlns:wne="http://schemas.microsoft.com/office/word/2006/wordml" xmlns:c="http://schemas.openxmlformats.org/drawingml/2006/chart" xmlns:ns12="http://schemas.openxmlformats.org/drawingml/2006/chartDrawing" xmlns:dgm="http://schemas.openxmlformats.org/drawingml/2006/diagram" xmlns:pic="http://schemas.openxmlformats.org/drawingml/2006/picture" xmlns:xdr="http://schemas.openxmlformats.org/drawingml/2006/spreadsheetDrawing" xmlns:dsp="http://schemas.microsoft.com/office/drawing/2008/diagram" xmlns:ns17="urn:schemas-microsoft-com:office:excel" xmlns:o="urn:schemas-microsoft-com:office:office" xmlns:v="urn:schemas-microsoft-com:vml" xmlns:w10="urn:schemas-microsoft-com:office:word" xmlns:ns21="urn:schemas-microsoft-com:office:powerpoint" xmlns:ns23="http://schemas.microsoft.com/office/2006/coverPageProps" xmlns:odx="http://opendope.org/xpaths" xmlns:odc="http://opendope.org/conditions" xmlns:odq="http://opendope.org/questions" xmlns:oda="http://opendope.org/answers" xmlns:odi="http://opendope.org/components" xmlns:odgm="http://opendope.org/SmartArt/DataHierarchy" xmlns:ns30="http://schemas.openxmlformats.org/officeDocument/2006/bibliography" xmlns:ns31="http://schemas.openxmlformats.org/drawingml/2006/compatibility" xmlns:ns32="http://schemas.openxmlformats.org/drawingml/2006/lockedCanvas">
   <w:footnote w:type="separator" w:id="-1">
     <w:p>
       <w:r>
@@ -1498,7 +1498,7 @@
 </file>
 
 <file path=word/header1.xml><?xml version="1.0" encoding="utf-8"?>
-<w:hdr xmlns:w="http://schemas.openxmlformats.org/wordprocessingml/2006/main" xmlns:r="http://schemas.openxmlformats.org/officeDocument/2006/relationships" xmlns:w14="http://schemas.microsoft.com/office/word/2010/wordml" xmlns:wp="http://schemas.openxmlformats.org/drawingml/2006/wordprocessingDrawing" xmlns:a="http://schemas.openxmlformats.org/drawingml/2006/main" xmlns:m="http://schemas.openxmlformats.org/officeDocument/2006/math" xmlns:w15="http://schemas.microsoft.com/office/word/2012/wordml" xmlns:mc="http://schemas.openxmlformats.org/markup-compatibility/2006" xmlns:ns9="http://schemas.openxmlformats.org/schemaLibrary/2006/main" xmlns:wne="http://schemas.microsoft.com/office/word/2006/wordml" xmlns:c="http://schemas.openxmlformats.org/drawingml/2006/chart" xmlns:ns12="http://schemas.openxmlformats.org/drawingml/2006/chartDrawing" xmlns:dgm="http://schemas.openxmlformats.org/drawingml/2006/diagram" xmlns:pic="http://schemas.openxmlformats.org/drawingml/2006/picture" xmlns:xdr="http://schemas.openxmlformats.org/drawingml/2006/spreadsheetDrawing" xmlns:dsp="http://schemas.microsoft.com/office/drawing/2008/diagram" xmlns:ns17="urn:schemas-microsoft-com:office:excel" xmlns:o="urn:schemas-microsoft-com:office:office" xmlns:v="urn:schemas-microsoft-com:vml" xmlns:w10="urn:schemas-microsoft-com:office:word" xmlns:ns21="urn:schemas-microsoft-com:office:powerpoint" xmlns:ns23="http://schemas.microsoft.com/office/2006/coverPageProps" xmlns:odx="http://opendope.org/xpaths" xmlns:odc="http://opendope.org/conditions" xmlns:odq="http://opendope.org/questions" xmlns:oda="http://opendope.org/answers" xmlns:odi="http://opendope.org/components" xmlns:odgm="http://opendope.org/SmartArt/DataHierarchy" xmlns:ns30="http://schemas.openxmlformats.org/officeDocument/2006/bibliography" xmlns:ns31="http://schemas.openxmlformats.org/drawingml/2006/compatibility" xmlns:ns32="http://schemas.openxmlformats.org/drawingml/2006/lockedCanvas">
+<w:hdr xmlns:w="http://schemas.openxmlformats.org/wordprocessingml/2006/main" xmlns:w15="http://schemas.microsoft.com/office/word/2012/wordml" xmlns:r="http://schemas.openxmlformats.org/officeDocument/2006/relationships" xmlns:m="http://schemas.openxmlformats.org/officeDocument/2006/math" xmlns:w14="http://schemas.microsoft.com/office/word/2010/wordml" xmlns:wp="http://schemas.openxmlformats.org/drawingml/2006/wordprocessingDrawing" xmlns:a="http://schemas.openxmlformats.org/drawingml/2006/main" xmlns:mc="http://schemas.openxmlformats.org/markup-compatibility/2006" xmlns:ns9="http://schemas.openxmlformats.org/schemaLibrary/2006/main" xmlns:wne="http://schemas.microsoft.com/office/word/2006/wordml" xmlns:c="http://schemas.openxmlformats.org/drawingml/2006/chart" xmlns:ns12="http://schemas.openxmlformats.org/drawingml/2006/chartDrawing" xmlns:dgm="http://schemas.openxmlformats.org/drawingml/2006/diagram" xmlns:pic="http://schemas.openxmlformats.org/drawingml/2006/picture" xmlns:xdr="http://schemas.openxmlformats.org/drawingml/2006/spreadsheetDrawing" xmlns:dsp="http://schemas.microsoft.com/office/drawing/2008/diagram" xmlns:ns17="urn:schemas-microsoft-com:office:excel" xmlns:o="urn:schemas-microsoft-com:office:office" xmlns:v="urn:schemas-microsoft-com:vml" xmlns:w10="urn:schemas-microsoft-com:office:word" xmlns:ns21="urn:schemas-microsoft-com:office:powerpoint" xmlns:ns23="http://schemas.microsoft.com/office/2006/coverPageProps" xmlns:odx="http://opendope.org/xpaths" xmlns:odc="http://opendope.org/conditions" xmlns:odq="http://opendope.org/questions" xmlns:oda="http://opendope.org/answers" xmlns:odi="http://opendope.org/components" xmlns:odgm="http://opendope.org/SmartArt/DataHierarchy" xmlns:ns30="http://schemas.openxmlformats.org/officeDocument/2006/bibliography" xmlns:ns31="http://schemas.openxmlformats.org/drawingml/2006/compatibility" xmlns:ns32="http://schemas.openxmlformats.org/drawingml/2006/lockedCanvas">
   <w:tbl>
     <w:tblPr>
       <w:tblW w:w="0" w:type="auto"/>
@@ -1773,7 +1773,7 @@
 </file>
 
 <file path=word/numbering.xml><?xml version="1.0" encoding="utf-8"?>
-<w:numbering xmlns:w="http://schemas.openxmlformats.org/wordprocessingml/2006/main" xmlns:r="http://schemas.openxmlformats.org/officeDocument/2006/relationships" xmlns:w14="http://schemas.microsoft.com/office/word/2010/wordml" xmlns:wp="http://schemas.openxmlformats.org/drawingml/2006/wordprocessingDrawing" xmlns:a="http://schemas.openxmlformats.org/drawingml/2006/main" xmlns:m="http://schemas.openxmlformats.org/officeDocument/2006/math" xmlns:w15="http://schemas.microsoft.com/office/word/2012/wordml" xmlns:mc="http://schemas.openxmlformats.org/markup-compatibility/2006" xmlns:ns9="http://schemas.openxmlformats.org/schemaLibrary/2006/main" xmlns:wne="http://schemas.microsoft.com/office/word/2006/wordml" xmlns:c="http://schemas.openxmlformats.org/drawingml/2006/chart" xmlns:ns12="http://schemas.openxmlformats.org/drawingml/2006/chartDrawing" xmlns:dgm="http://schemas.openxmlformats.org/drawingml/2006/diagram" xmlns:pic="http://schemas.openxmlformats.org/drawingml/2006/picture" xmlns:xdr="http://schemas.openxmlformats.org/drawingml/2006/spreadsheetDrawing" xmlns:dsp="http://schemas.microsoft.com/office/drawing/2008/diagram" xmlns:ns17="urn:schemas-microsoft-com:office:excel" xmlns:o="urn:schemas-microsoft-com:office:office" xmlns:v="urn:schemas-microsoft-com:vml" xmlns:w10="urn:schemas-microsoft-com:office:word" xmlns:ns21="urn:schemas-microsoft-com:office:powerpoint" xmlns:ns23="http://schemas.microsoft.com/office/2006/coverPageProps" xmlns:odx="http://opendope.org/xpaths" xmlns:odc="http://opendope.org/conditions" xmlns:odq="http://opendope.org/questions" xmlns:oda="http://opendope.org/answers" xmlns:odi="http://opendope.org/components" xmlns:odgm="http://opendope.org/SmartArt/DataHierarchy" xmlns:ns30="http://schemas.openxmlformats.org/officeDocument/2006/bibliography" xmlns:ns31="http://schemas.openxmlformats.org/drawingml/2006/compatibility" xmlns:ns32="http://schemas.openxmlformats.org/drawingml/2006/lockedCanvas">
+<w:numbering xmlns:w="http://schemas.openxmlformats.org/wordprocessingml/2006/main" xmlns:w15="http://schemas.microsoft.com/office/word/2012/wordml" xmlns:r="http://schemas.openxmlformats.org/officeDocument/2006/relationships" xmlns:m="http://schemas.openxmlformats.org/officeDocument/2006/math" xmlns:w14="http://schemas.microsoft.com/office/word/2010/wordml" xmlns:wp="http://schemas.openxmlformats.org/drawingml/2006/wordprocessingDrawing" xmlns:a="http://schemas.openxmlformats.org/drawingml/2006/main" xmlns:mc="http://schemas.openxmlformats.org/markup-compatibility/2006" xmlns:ns9="http://schemas.openxmlformats.org/schemaLibrary/2006/main" xmlns:wne="http://schemas.microsoft.com/office/word/2006/wordml" xmlns:c="http://schemas.openxmlformats.org/drawingml/2006/chart" xmlns:ns12="http://schemas.openxmlformats.org/drawingml/2006/chartDrawing" xmlns:dgm="http://schemas.openxmlformats.org/drawingml/2006/diagram" xmlns:pic="http://schemas.openxmlformats.org/drawingml/2006/picture" xmlns:xdr="http://schemas.openxmlformats.org/drawingml/2006/spreadsheetDrawing" xmlns:dsp="http://schemas.microsoft.com/office/drawing/2008/diagram" xmlns:ns17="urn:schemas-microsoft-com:office:excel" xmlns:o="urn:schemas-microsoft-com:office:office" xmlns:v="urn:schemas-microsoft-com:vml" xmlns:w10="urn:schemas-microsoft-com:office:word" xmlns:ns21="urn:schemas-microsoft-com:office:powerpoint" xmlns:ns23="http://schemas.microsoft.com/office/2006/coverPageProps" xmlns:odx="http://opendope.org/xpaths" xmlns:odc="http://opendope.org/conditions" xmlns:odq="http://opendope.org/questions" xmlns:oda="http://opendope.org/answers" xmlns:odi="http://opendope.org/components" xmlns:odgm="http://opendope.org/SmartArt/DataHierarchy" xmlns:ns30="http://schemas.openxmlformats.org/officeDocument/2006/bibliography" xmlns:ns31="http://schemas.openxmlformats.org/drawingml/2006/compatibility" xmlns:ns32="http://schemas.openxmlformats.org/drawingml/2006/lockedCanvas">
   <w:abstractNum w:abstractNumId="0">
     <w:nsid w:val="4D975B8A"/>
     <w:multiLevelType w:val="hybridMultilevel"/>
@@ -1897,7 +1897,7 @@
 </file>
 
 <file path=word/styles.xml><?xml version="1.0" encoding="utf-8"?>
-<w:styles xmlns:w="http://schemas.openxmlformats.org/wordprocessingml/2006/main" xmlns:r="http://schemas.openxmlformats.org/officeDocument/2006/relationships" xmlns:w14="http://schemas.microsoft.com/office/word/2010/wordml" xmlns:wp="http://schemas.openxmlformats.org/drawingml/2006/wordprocessingDrawing" xmlns:a="http://schemas.openxmlformats.org/drawingml/2006/main" xmlns:m="http://schemas.openxmlformats.org/officeDocument/2006/math" xmlns:w15="http://schemas.microsoft.com/office/word/2012/wordml" xmlns:mc="http://schemas.openxmlformats.org/markup-compatibility/2006" xmlns:ns9="http://schemas.openxmlformats.org/schemaLibrary/2006/main" xmlns:wne="http://schemas.microsoft.com/office/word/2006/wordml" xmlns:c="http://schemas.openxmlformats.org/drawingml/2006/chart" xmlns:ns12="http://schemas.openxmlformats.org/drawingml/2006/chartDrawing" xmlns:dgm="http://schemas.openxmlformats.org/drawingml/2006/diagram" xmlns:pic="http://schemas.openxmlformats.org/drawingml/2006/picture" xmlns:xdr="http://schemas.openxmlformats.org/drawingml/2006/spreadsheetDrawing" xmlns:dsp="http://schemas.microsoft.com/office/drawing/2008/diagram" xmlns:ns17="urn:schemas-microsoft-com:office:excel" xmlns:o="urn:schemas-microsoft-com:office:office" xmlns:v="urn:schemas-microsoft-com:vml" xmlns:w10="urn:schemas-microsoft-com:office:word" xmlns:ns21="urn:schemas-microsoft-com:office:powerpoint" xmlns:ns23="http://schemas.microsoft.com/office/2006/coverPageProps" xmlns:odx="http://opendope.org/xpaths" xmlns:odc="http://opendope.org/conditions" xmlns:odq="http://opendope.org/questions" xmlns:oda="http://opendope.org/answers" xmlns:odi="http://opendope.org/components" xmlns:odgm="http://opendope.org/SmartArt/DataHierarchy" xmlns:ns30="http://schemas.openxmlformats.org/officeDocument/2006/bibliography" xmlns:ns31="http://schemas.openxmlformats.org/drawingml/2006/compatibility" xmlns:ns32="http://schemas.openxmlformats.org/drawingml/2006/lockedCanvas">
+<w:styles xmlns:w="http://schemas.openxmlformats.org/wordprocessingml/2006/main" xmlns:w15="http://schemas.microsoft.com/office/word/2012/wordml" xmlns:r="http://schemas.openxmlformats.org/officeDocument/2006/relationships" xmlns:m="http://schemas.openxmlformats.org/officeDocument/2006/math" xmlns:w14="http://schemas.microsoft.com/office/word/2010/wordml" xmlns:wp="http://schemas.openxmlformats.org/drawingml/2006/wordprocessingDrawing" xmlns:a="http://schemas.openxmlformats.org/drawingml/2006/main" xmlns:mc="http://schemas.openxmlformats.org/markup-compatibility/2006" xmlns:ns9="http://schemas.openxmlformats.org/schemaLibrary/2006/main" xmlns:wne="http://schemas.microsoft.com/office/word/2006/wordml" xmlns:c="http://schemas.openxmlformats.org/drawingml/2006/chart" xmlns:ns12="http://schemas.openxmlformats.org/drawingml/2006/chartDrawing" xmlns:dgm="http://schemas.openxmlformats.org/drawingml/2006/diagram" xmlns:pic="http://schemas.openxmlformats.org/drawingml/2006/picture" xmlns:xdr="http://schemas.openxmlformats.org/drawingml/2006/spreadsheetDrawing" xmlns:dsp="http://schemas.microsoft.com/office/drawing/2008/diagram" xmlns:ns17="urn:schemas-microsoft-com:office:excel" xmlns:o="urn:schemas-microsoft-com:office:office" xmlns:v="urn:schemas-microsoft-com:vml" xmlns:w10="urn:schemas-microsoft-com:office:word" xmlns:ns21="urn:schemas-microsoft-com:office:powerpoint" xmlns:ns23="http://schemas.microsoft.com/office/2006/coverPageProps" xmlns:odx="http://opendope.org/xpaths" xmlns:odc="http://opendope.org/conditions" xmlns:odq="http://opendope.org/questions" xmlns:oda="http://opendope.org/answers" xmlns:odi="http://opendope.org/components" xmlns:odgm="http://opendope.org/SmartArt/DataHierarchy" xmlns:ns30="http://schemas.openxmlformats.org/officeDocument/2006/bibliography" xmlns:ns31="http://schemas.openxmlformats.org/drawingml/2006/compatibility" xmlns:ns32="http://schemas.openxmlformats.org/drawingml/2006/lockedCanvas">
   <w:docDefaults>
     <w:rPrDefault>
       <w:rPr>
@@ -2519,7 +2519,7 @@
 </file>
 
 <file path=word/theme/theme1.xml><?xml version="1.0" encoding="utf-8"?>
-<a:theme xmlns:w="http://schemas.openxmlformats.org/wordprocessingml/2006/main" xmlns:r="http://schemas.openxmlformats.org/officeDocument/2006/relationships" xmlns:w14="http://schemas.microsoft.com/office/word/2010/wordml" xmlns:wp="http://schemas.openxmlformats.org/drawingml/2006/wordprocessingDrawing" xmlns:a="http://schemas.openxmlformats.org/drawingml/2006/main" xmlns:m="http://schemas.openxmlformats.org/officeDocument/2006/math" xmlns:w15="http://schemas.microsoft.com/office/word/2012/wordml" xmlns:mc="http://schemas.openxmlformats.org/markup-compatibility/2006" xmlns:ns9="http://schemas.openxmlformats.org/schemaLibrary/2006/main" xmlns:wne="http://schemas.microsoft.com/office/word/2006/wordml" xmlns:c="http://schemas.openxmlformats.org/drawingml/2006/chart" xmlns:ns12="http://schemas.openxmlformats.org/drawingml/2006/chartDrawing" xmlns:dgm="http://schemas.openxmlformats.org/drawingml/2006/diagram" xmlns:pic="http://schemas.openxmlformats.org/drawingml/2006/picture" xmlns:xdr="http://schemas.openxmlformats.org/drawingml/2006/spreadsheetDrawing" xmlns:dsp="http://schemas.microsoft.com/office/drawing/2008/diagram" xmlns:ns17="urn:schemas-microsoft-com:office:excel" xmlns:o="urn:schemas-microsoft-com:office:office" xmlns:v="urn:schemas-microsoft-com:vml" xmlns:w10="urn:schemas-microsoft-com:office:word" xmlns:ns21="urn:schemas-microsoft-com:office:powerpoint" xmlns:ns23="http://schemas.microsoft.com/office/2006/coverPageProps" xmlns:odx="http://opendope.org/xpaths" xmlns:odc="http://opendope.org/conditions" xmlns:odq="http://opendope.org/questions" xmlns:oda="http://opendope.org/answers" xmlns:odi="http://opendope.org/components" xmlns:odgm="http://opendope.org/SmartArt/DataHierarchy" xmlns:ns30="http://schemas.openxmlformats.org/officeDocument/2006/bibliography" xmlns:ns31="http://schemas.openxmlformats.org/drawingml/2006/compatibility" xmlns:ns32="http://schemas.openxmlformats.org/drawingml/2006/lockedCanvas" name="Tema do Office">
+<a:theme xmlns:w="http://schemas.openxmlformats.org/wordprocessingml/2006/main" xmlns:w15="http://schemas.microsoft.com/office/word/2012/wordml" xmlns:r="http://schemas.openxmlformats.org/officeDocument/2006/relationships" xmlns:m="http://schemas.openxmlformats.org/officeDocument/2006/math" xmlns:w14="http://schemas.microsoft.com/office/word/2010/wordml" xmlns:wp="http://schemas.openxmlformats.org/drawingml/2006/wordprocessingDrawing" xmlns:a="http://schemas.openxmlformats.org/drawingml/2006/main" xmlns:mc="http://schemas.openxmlformats.org/markup-compatibility/2006" xmlns:ns9="http://schemas.openxmlformats.org/schemaLibrary/2006/main" xmlns:wne="http://schemas.microsoft.com/office/word/2006/wordml" xmlns:c="http://schemas.openxmlformats.org/drawingml/2006/chart" xmlns:ns12="http://schemas.openxmlformats.org/drawingml/2006/chartDrawing" xmlns:dgm="http://schemas.openxmlformats.org/drawingml/2006/diagram" xmlns:pic="http://schemas.openxmlformats.org/drawingml/2006/picture" xmlns:xdr="http://schemas.openxmlformats.org/drawingml/2006/spreadsheetDrawing" xmlns:dsp="http://schemas.microsoft.com/office/drawing/2008/diagram" xmlns:ns17="urn:schemas-microsoft-com:office:excel" xmlns:o="urn:schemas-microsoft-com:office:office" xmlns:v="urn:schemas-microsoft-com:vml" xmlns:w10="urn:schemas-microsoft-com:office:word" xmlns:ns21="urn:schemas-microsoft-com:office:powerpoint" xmlns:ns23="http://schemas.microsoft.com/office/2006/coverPageProps" xmlns:odx="http://opendope.org/xpaths" xmlns:odc="http://opendope.org/conditions" xmlns:odq="http://opendope.org/questions" xmlns:oda="http://opendope.org/answers" xmlns:odi="http://opendope.org/components" xmlns:odgm="http://opendope.org/SmartArt/DataHierarchy" xmlns:ns30="http://schemas.openxmlformats.org/officeDocument/2006/bibliography" xmlns:ns31="http://schemas.openxmlformats.org/drawingml/2006/compatibility" xmlns:ns32="http://schemas.openxmlformats.org/drawingml/2006/lockedCanvas" name="Tema do Office">
   <a:themeElements>
     <a:clrScheme name="Escritório">
       <a:dk1>

</xml_diff>